<commit_message>
cambios 31 08 22
</commit_message>
<xml_diff>
--- a/2-planeacion/Plan pruebas.docx
+++ b/2-planeacion/Plan pruebas.docx
@@ -269,8 +269,6 @@
         </w:rPr>
         <w:t>.</w:t>
       </w:r>
-      <w:bookmarkStart w:id="0" w:name="_GoBack"/>
-      <w:bookmarkEnd w:id="0"/>
     </w:p>
     <w:p>
       <w:pPr>
@@ -1016,7 +1014,7 @@
         </w:rPr>
         <w:t>Como equipo de pruebas tenemos como objetivo principal evaluar el funcionamiento de la idea de negocio, por lo tanto, se ejecutarán pruebas. En la aplicación web CHOUCAIR ACADEMY, 100% manual, en los siguientes módulos:</w:t>
       </w:r>
-      <w:bookmarkStart w:id="1" w:name="_Hlk112655889"/>
+      <w:bookmarkStart w:id="0" w:name="_Hlk112655889"/>
     </w:p>
     <w:p>
       <w:pPr>
@@ -1532,6 +1530,7 @@
         </w:rPr>
       </w:pPr>
     </w:p>
+    <w:bookmarkStart w:id="1" w:name="_GoBack"/>
     <w:bookmarkStart w:id="2" w:name="_MON_1723297257"/>
     <w:bookmarkEnd w:id="2"/>
     <w:p>
@@ -1564,23 +1563,24 @@
             <v:path o:extrusionok="f" gradientshapeok="t" o:connecttype="rect"/>
             <o:lock v:ext="edit" aspectratio="t"/>
           </v:shapetype>
-          <v:shape id="_x0000_i1025" type="#_x0000_t75" style="width:76.6pt;height:50.1pt" o:ole="">
+          <v:shape id="_x0000_i1029" type="#_x0000_t75" style="width:76.85pt;height:49.95pt" o:ole="">
             <v:imagedata r:id="rId6" o:title=""/>
           </v:shape>
-          <o:OLEObject Type="Embed" ProgID="Excel.Sheet.12" ShapeID="_x0000_i1025" DrawAspect="Icon" ObjectID="_1723376434" r:id="rId7"/>
+          <o:OLEObject Type="Embed" ProgID="Excel.Sheet.12" ShapeID="_x0000_i1029" DrawAspect="Icon" ObjectID="_1723461701" r:id="rId7"/>
         </w:object>
       </w:r>
+      <w:bookmarkEnd w:id="1"/>
       <w:bookmarkStart w:id="3" w:name="_MON_1723299734"/>
       <w:bookmarkEnd w:id="3"/>
       <w:r>
         <w:object w:dxaOrig="1534" w:dyaOrig="997">
-          <v:shape id="_x0000_i1026" type="#_x0000_t75" style="width:76.6pt;height:50.1pt" o:ole="">
+          <v:shape id="_x0000_i1026" type="#_x0000_t75" style="width:76.85pt;height:49.95pt" o:ole="">
             <v:imagedata r:id="rId8" o:title=""/>
           </v:shape>
-          <o:OLEObject Type="Embed" ProgID="Excel.Sheet.12" ShapeID="_x0000_i1026" DrawAspect="Icon" ObjectID="_1723376435" r:id="rId9"/>
+          <o:OLEObject Type="Embed" ProgID="Excel.Sheet.12" ShapeID="_x0000_i1026" DrawAspect="Icon" ObjectID="_1723461702" r:id="rId9"/>
         </w:object>
       </w:r>
-      <w:bookmarkEnd w:id="1"/>
+      <w:bookmarkEnd w:id="0"/>
     </w:p>
     <w:sectPr>
       <w:pgSz w:w="12240" w:h="15840"/>

</xml_diff>